<commit_message>
Added critical synthesis write up
</commit_message>
<xml_diff>
--- a/P2i/Wrte-Ups/Critical Synthesis.docx
+++ b/P2i/Wrte-Ups/Critical Synthesis.docx
@@ -12,8 +12,6 @@
           <w:szCs w:val="96"/>
         </w:rPr>
       </w:pPr>
-      <w:bookmarkStart w:id="0" w:name="_GoBack"/>
-      <w:bookmarkEnd w:id="0"/>
     </w:p>
     <w:p>
       <w:pPr>
@@ -47,39 +45,49 @@
     </w:p>
     <w:p>
       <w:pPr>
-        <w:rPr>
-          <w:rFonts w:ascii="Avenir Book" w:hAnsi="Avenir Book"/>
-          <w:sz w:val="48"/>
-          <w:szCs w:val="48"/>
-        </w:rPr>
-      </w:pPr>
-    </w:p>
-    <w:p>
-      <w:pPr>
         <w:jc w:val="center"/>
         <w:rPr>
           <w:rFonts w:ascii="Avenir Book" w:hAnsi="Avenir Book"/>
-          <w:sz w:val="48"/>
-          <w:szCs w:val="48"/>
-        </w:rPr>
-      </w:pPr>
-      <w:proofErr w:type="spellStart"/>
+          <w:b/>
+          <w:sz w:val="56"/>
+          <w:szCs w:val="96"/>
+        </w:rPr>
+      </w:pPr>
       <w:r>
         <w:rPr>
           <w:rFonts w:ascii="Avenir Book" w:hAnsi="Avenir Book"/>
-          <w:sz w:val="48"/>
-          <w:szCs w:val="48"/>
-        </w:rPr>
-        <w:t>Qingping</w:t>
+          <w:b/>
+          <w:sz w:val="56"/>
+          <w:szCs w:val="96"/>
+        </w:rPr>
+        <w:t>Part II</w:t>
       </w:r>
-      <w:proofErr w:type="spellEnd"/>
+    </w:p>
+    <w:p>
+      <w:pPr>
+        <w:rPr>
+          <w:rFonts w:ascii="Avenir Book" w:hAnsi="Avenir Book"/>
+          <w:sz w:val="48"/>
+          <w:szCs w:val="48"/>
+        </w:rPr>
+      </w:pPr>
+    </w:p>
+    <w:p>
+      <w:pPr>
+        <w:jc w:val="center"/>
+        <w:rPr>
+          <w:rFonts w:ascii="Avenir Book" w:hAnsi="Avenir Book"/>
+          <w:sz w:val="48"/>
+          <w:szCs w:val="48"/>
+        </w:rPr>
+      </w:pPr>
       <w:r>
         <w:rPr>
           <w:rFonts w:ascii="Avenir Book" w:hAnsi="Avenir Book"/>
           <w:sz w:val="48"/>
           <w:szCs w:val="48"/>
         </w:rPr>
-        <w:t xml:space="preserve"> He</w:t>
+        <w:t>Qingping He</w:t>
       </w:r>
     </w:p>
     <w:p>
@@ -97,18 +105,8 @@
           <w:sz w:val="48"/>
           <w:szCs w:val="48"/>
         </w:rPr>
-        <w:t xml:space="preserve">Emily </w:t>
+        <w:t>Emily Xie</w:t>
       </w:r>
-      <w:proofErr w:type="spellStart"/>
-      <w:r>
-        <w:rPr>
-          <w:rFonts w:ascii="Avenir Book" w:hAnsi="Avenir Book"/>
-          <w:sz w:val="48"/>
-          <w:szCs w:val="48"/>
-        </w:rPr>
-        <w:t>Xie</w:t>
-      </w:r>
-      <w:proofErr w:type="spellEnd"/>
     </w:p>
     <w:p>
       <w:pPr>
@@ -208,15 +206,6 @@
           <w:szCs w:val="48"/>
         </w:rPr>
       </w:pPr>
-    </w:p>
-    <w:p>
-      <w:pPr>
-        <w:rPr>
-          <w:rFonts w:ascii="Avenir Book" w:hAnsi="Avenir Book"/>
-          <w:sz w:val="48"/>
-          <w:szCs w:val="48"/>
-        </w:rPr>
-      </w:pPr>
       <w:r>
         <w:rPr>
           <w:rFonts w:ascii="Avenir Book" w:hAnsi="Avenir Book"/>
@@ -224,7 +213,7 @@
           <w:szCs w:val="48"/>
         </w:rPr>
         <w:lastRenderedPageBreak/>
-        <w:t>User Summary</w:t>
+        <w:t>Critical Synthesis</w:t>
       </w:r>
     </w:p>
     <w:p>
@@ -244,113 +233,42 @@
         <w:rPr>
           <w:rFonts w:ascii="Avenir Book" w:hAnsi="Avenir Book"/>
         </w:rPr>
-        <w:t xml:space="preserve">SWSX attracts a wide range of people from industry professionals to enthusiasts within the realm of technology, media and entertainment. One major group of users would be industry experts interested in the networking exposure this </w:t>
+        <w:t xml:space="preserve">Our initial design received mostly positive feedback. Users liked our clean, well-defined grid layouts and found the balance between too much and too little information to be just right. Our redesigned calendar (the one on the original website was very clunky and awkward) received a lot of feedback and we decided to combine our two ideas into one new design. </w:t>
+      </w:r>
+    </w:p>
+    <w:p>
+      <w:pPr>
+        <w:rPr>
+          <w:rFonts w:ascii="Avenir Book" w:hAnsi="Avenir Book"/>
+        </w:rPr>
+      </w:pPr>
+    </w:p>
+    <w:p>
+      <w:pPr>
+        <w:rPr>
+          <w:rFonts w:ascii="Avenir Book" w:hAnsi="Avenir Book"/>
+        </w:rPr>
+      </w:pPr>
+      <w:r>
+        <w:rPr>
+          <w:rFonts w:ascii="Avenir Book" w:hAnsi="Avenir Book"/>
+        </w:rPr>
+        <w:t xml:space="preserve">Another main point of feedback was our hotel search functions. We originally included basic filters such as price, distance, and ratings, but we thought we could help the user better perform their search with more advanced options. We performed some research and found that many users also care about promotions, reward programs, and amenities. We wanted to keep our advanced options bar clean and minimal, so we decided to toggle promotions with a checkbox, a dropdown menu with options for reward programs, and a search bar for amenities. At first, we considered laying out all the possible amenities, but realized that it would really clutter the user interface. Most amenities people are looking for are quite common so we thought a search bar would be ideal. A potential issue was that users may search for terms using colloquial language or different names, such as complimentary wifi vs free wifi, so in our backend we will loosen the criteria to search for hotels containing the keywords and also for hotels containing related or synonymous keywords. </w:t>
       </w:r>
       <w:r>
         <w:rPr>
           <w:rFonts w:ascii="Avenir Book" w:hAnsi="Avenir Book"/>
         </w:rPr>
-        <w:t xml:space="preserve">conference </w:t>
+        <w:t xml:space="preserve">If we have enough time, we may also consider parsing through the input and provide suggested term revisions. </w:t>
       </w:r>
       <w:r>
         <w:rPr>
           <w:rFonts w:ascii="Avenir Book" w:hAnsi="Avenir Book"/>
         </w:rPr>
-        <w:t xml:space="preserve">could provide. They would be going to the festival primarily for business purposes and would be looking for the most convenient hotel to stay at. </w:t>
+        <w:t xml:space="preserve">Using a search bar for amenities has not been done before so it will be interesting to gauge user feedback on it. </w:t>
       </w:r>
-      <w:r>
-        <w:rPr>
-          <w:rFonts w:ascii="Avenir Book" w:hAnsi="Avenir Book"/>
-        </w:rPr>
-        <w:t xml:space="preserve">Another user group would be </w:t>
-      </w:r>
-      <w:r>
-        <w:rPr>
-          <w:rFonts w:ascii="Avenir Book" w:hAnsi="Avenir Book"/>
-        </w:rPr>
-        <w:t xml:space="preserve">music and media </w:t>
-      </w:r>
-      <w:r>
-        <w:rPr>
-          <w:rFonts w:ascii="Avenir Book" w:hAnsi="Avenir Book"/>
-        </w:rPr>
-        <w:t>enthusiasts interested in learning about emerging trends and having a memorable experience. This may be a younger audience who are more price-conscious.</w:t>
-      </w:r>
-    </w:p>
-    <w:p>
-      <w:pPr>
-        <w:rPr>
-          <w:rFonts w:ascii="Avenir Book" w:hAnsi="Avenir Book"/>
-        </w:rPr>
-      </w:pPr>
-    </w:p>
-    <w:p>
-      <w:pPr>
-        <w:rPr>
-          <w:rFonts w:ascii="Avenir Book" w:hAnsi="Avenir Book"/>
-        </w:rPr>
-      </w:pPr>
-      <w:r>
-        <w:rPr>
-          <w:rFonts w:ascii="Avenir Book" w:hAnsi="Avenir Book"/>
-        </w:rPr>
-        <w:t xml:space="preserve">Overall, our users are looking for the ideal hotel in the most efficient search method possible. This would involve a clean webpage with a straight-forward process flow. This would be accomplished by minimizing unnecessary links and by making the user experience as intuitive as possible. </w:t>
-      </w:r>
-      <w:r>
-        <w:rPr>
-          <w:rFonts w:ascii="Avenir Book" w:hAnsi="Avenir Book"/>
-        </w:rPr>
-        <w:t xml:space="preserve">Instead of an endless scroll of options, we would like the user to be able to process their options quickly to minimize the amount of time spent on booking hotels. </w:t>
-      </w:r>
-      <w:r>
-        <w:rPr>
-          <w:rFonts w:ascii="Avenir Book" w:hAnsi="Avenir Book"/>
-        </w:rPr>
-        <w:t xml:space="preserve">Extraneous information could be hidden and displayed when appropriate, such as having the calendar drop down </w:t>
-      </w:r>
-      <w:r>
-        <w:rPr>
-          <w:rFonts w:ascii="Avenir Book" w:hAnsi="Avenir Book"/>
-        </w:rPr>
-        <w:t xml:space="preserve">only </w:t>
-      </w:r>
-      <w:r>
-        <w:rPr>
-          <w:rFonts w:ascii="Avenir Book" w:hAnsi="Avenir Book"/>
-        </w:rPr>
-        <w:t xml:space="preserve">when </w:t>
-      </w:r>
-      <w:r>
-        <w:rPr>
-          <w:rFonts w:ascii="Avenir Book" w:hAnsi="Avenir Book"/>
-        </w:rPr>
-        <w:t xml:space="preserve">selecting dates. </w:t>
-      </w:r>
-      <w:r>
-        <w:rPr>
-          <w:rFonts w:ascii="Avenir Book" w:hAnsi="Avenir Book"/>
-        </w:rPr>
-        <w:t xml:space="preserve">Since different user groups may have different priorities, having a filter would also be helpful in narrowing down the search. </w:t>
-      </w:r>
-      <w:r>
-        <w:rPr>
-          <w:rFonts w:ascii="Avenir Book" w:hAnsi="Avenir Book"/>
-        </w:rPr>
-        <w:t xml:space="preserve">Our redesigned website will be conscious </w:t>
-      </w:r>
-      <w:r>
-        <w:rPr>
-          <w:rFonts w:ascii="Avenir Book" w:hAnsi="Avenir Book"/>
-        </w:rPr>
-        <w:t xml:space="preserve">of both the visual display as well as user flow. </w:t>
-      </w:r>
-    </w:p>
-    <w:p>
-      <w:pPr>
-        <w:rPr>
-          <w:rFonts w:ascii="Avenir Book" w:hAnsi="Avenir Book"/>
-        </w:rPr>
-      </w:pPr>
+      <w:bookmarkStart w:id="0" w:name="_GoBack"/>
+      <w:bookmarkEnd w:id="0"/>
     </w:p>
     <w:p>
       <w:pPr>
@@ -530,6 +448,230 @@
     </w:lvl>
   </w:abstractNum>
   <w:abstractNum w:abstractNumId="2">
+    <w:nsid w:val="484E0F5E"/>
+    <w:multiLevelType w:val="hybridMultilevel"/>
+    <w:tmpl w:val="E698DF66"/>
+    <w:lvl w:ilvl="0" w:tplc="A6DE3266">
+      <w:numFmt w:val="bullet"/>
+      <w:lvlText w:val="-"/>
+      <w:lvlJc w:val="left"/>
+      <w:pPr>
+        <w:ind w:left="720" w:hanging="360"/>
+      </w:pPr>
+      <w:rPr>
+        <w:rFonts w:ascii="Avenir Book" w:eastAsiaTheme="minorEastAsia" w:hAnsi="Avenir Book" w:cstheme="minorBidi" w:hint="default"/>
+      </w:rPr>
+    </w:lvl>
+    <w:lvl w:ilvl="1" w:tplc="04090003" w:tentative="1">
+      <w:start w:val="1"/>
+      <w:numFmt w:val="bullet"/>
+      <w:lvlText w:val="o"/>
+      <w:lvlJc w:val="left"/>
+      <w:pPr>
+        <w:ind w:left="1440" w:hanging="360"/>
+      </w:pPr>
+      <w:rPr>
+        <w:rFonts w:ascii="Courier New" w:hAnsi="Courier New" w:cs="Courier New" w:hint="default"/>
+      </w:rPr>
+    </w:lvl>
+    <w:lvl w:ilvl="2" w:tplc="04090005" w:tentative="1">
+      <w:start w:val="1"/>
+      <w:numFmt w:val="bullet"/>
+      <w:lvlText w:val=""/>
+      <w:lvlJc w:val="left"/>
+      <w:pPr>
+        <w:ind w:left="2160" w:hanging="360"/>
+      </w:pPr>
+      <w:rPr>
+        <w:rFonts w:ascii="Wingdings" w:hAnsi="Wingdings" w:hint="default"/>
+      </w:rPr>
+    </w:lvl>
+    <w:lvl w:ilvl="3" w:tplc="04090001" w:tentative="1">
+      <w:start w:val="1"/>
+      <w:numFmt w:val="bullet"/>
+      <w:lvlText w:val=""/>
+      <w:lvlJc w:val="left"/>
+      <w:pPr>
+        <w:ind w:left="2880" w:hanging="360"/>
+      </w:pPr>
+      <w:rPr>
+        <w:rFonts w:ascii="Symbol" w:hAnsi="Symbol" w:hint="default"/>
+      </w:rPr>
+    </w:lvl>
+    <w:lvl w:ilvl="4" w:tplc="04090003" w:tentative="1">
+      <w:start w:val="1"/>
+      <w:numFmt w:val="bullet"/>
+      <w:lvlText w:val="o"/>
+      <w:lvlJc w:val="left"/>
+      <w:pPr>
+        <w:ind w:left="3600" w:hanging="360"/>
+      </w:pPr>
+      <w:rPr>
+        <w:rFonts w:ascii="Courier New" w:hAnsi="Courier New" w:cs="Courier New" w:hint="default"/>
+      </w:rPr>
+    </w:lvl>
+    <w:lvl w:ilvl="5" w:tplc="04090005" w:tentative="1">
+      <w:start w:val="1"/>
+      <w:numFmt w:val="bullet"/>
+      <w:lvlText w:val=""/>
+      <w:lvlJc w:val="left"/>
+      <w:pPr>
+        <w:ind w:left="4320" w:hanging="360"/>
+      </w:pPr>
+      <w:rPr>
+        <w:rFonts w:ascii="Wingdings" w:hAnsi="Wingdings" w:hint="default"/>
+      </w:rPr>
+    </w:lvl>
+    <w:lvl w:ilvl="6" w:tplc="04090001" w:tentative="1">
+      <w:start w:val="1"/>
+      <w:numFmt w:val="bullet"/>
+      <w:lvlText w:val=""/>
+      <w:lvlJc w:val="left"/>
+      <w:pPr>
+        <w:ind w:left="5040" w:hanging="360"/>
+      </w:pPr>
+      <w:rPr>
+        <w:rFonts w:ascii="Symbol" w:hAnsi="Symbol" w:hint="default"/>
+      </w:rPr>
+    </w:lvl>
+    <w:lvl w:ilvl="7" w:tplc="04090003" w:tentative="1">
+      <w:start w:val="1"/>
+      <w:numFmt w:val="bullet"/>
+      <w:lvlText w:val="o"/>
+      <w:lvlJc w:val="left"/>
+      <w:pPr>
+        <w:ind w:left="5760" w:hanging="360"/>
+      </w:pPr>
+      <w:rPr>
+        <w:rFonts w:ascii="Courier New" w:hAnsi="Courier New" w:cs="Courier New" w:hint="default"/>
+      </w:rPr>
+    </w:lvl>
+    <w:lvl w:ilvl="8" w:tplc="04090005" w:tentative="1">
+      <w:start w:val="1"/>
+      <w:numFmt w:val="bullet"/>
+      <w:lvlText w:val=""/>
+      <w:lvlJc w:val="left"/>
+      <w:pPr>
+        <w:ind w:left="6480" w:hanging="360"/>
+      </w:pPr>
+      <w:rPr>
+        <w:rFonts w:ascii="Wingdings" w:hAnsi="Wingdings" w:hint="default"/>
+      </w:rPr>
+    </w:lvl>
+  </w:abstractNum>
+  <w:abstractNum w:abstractNumId="3">
+    <w:nsid w:val="5FF61D7F"/>
+    <w:multiLevelType w:val="hybridMultilevel"/>
+    <w:tmpl w:val="108AE188"/>
+    <w:lvl w:ilvl="0" w:tplc="7A7C5458">
+      <w:numFmt w:val="bullet"/>
+      <w:lvlText w:val=""/>
+      <w:lvlJc w:val="left"/>
+      <w:pPr>
+        <w:ind w:left="720" w:hanging="360"/>
+      </w:pPr>
+      <w:rPr>
+        <w:rFonts w:ascii="Symbol" w:eastAsiaTheme="minorEastAsia" w:hAnsi="Symbol" w:cstheme="minorBidi" w:hint="default"/>
+      </w:rPr>
+    </w:lvl>
+    <w:lvl w:ilvl="1" w:tplc="04090003" w:tentative="1">
+      <w:start w:val="1"/>
+      <w:numFmt w:val="bullet"/>
+      <w:lvlText w:val="o"/>
+      <w:lvlJc w:val="left"/>
+      <w:pPr>
+        <w:ind w:left="1440" w:hanging="360"/>
+      </w:pPr>
+      <w:rPr>
+        <w:rFonts w:ascii="Courier New" w:hAnsi="Courier New" w:cs="Courier New" w:hint="default"/>
+      </w:rPr>
+    </w:lvl>
+    <w:lvl w:ilvl="2" w:tplc="04090005" w:tentative="1">
+      <w:start w:val="1"/>
+      <w:numFmt w:val="bullet"/>
+      <w:lvlText w:val=""/>
+      <w:lvlJc w:val="left"/>
+      <w:pPr>
+        <w:ind w:left="2160" w:hanging="360"/>
+      </w:pPr>
+      <w:rPr>
+        <w:rFonts w:ascii="Wingdings" w:hAnsi="Wingdings" w:hint="default"/>
+      </w:rPr>
+    </w:lvl>
+    <w:lvl w:ilvl="3" w:tplc="04090001" w:tentative="1">
+      <w:start w:val="1"/>
+      <w:numFmt w:val="bullet"/>
+      <w:lvlText w:val=""/>
+      <w:lvlJc w:val="left"/>
+      <w:pPr>
+        <w:ind w:left="2880" w:hanging="360"/>
+      </w:pPr>
+      <w:rPr>
+        <w:rFonts w:ascii="Symbol" w:hAnsi="Symbol" w:hint="default"/>
+      </w:rPr>
+    </w:lvl>
+    <w:lvl w:ilvl="4" w:tplc="04090003" w:tentative="1">
+      <w:start w:val="1"/>
+      <w:numFmt w:val="bullet"/>
+      <w:lvlText w:val="o"/>
+      <w:lvlJc w:val="left"/>
+      <w:pPr>
+        <w:ind w:left="3600" w:hanging="360"/>
+      </w:pPr>
+      <w:rPr>
+        <w:rFonts w:ascii="Courier New" w:hAnsi="Courier New" w:cs="Courier New" w:hint="default"/>
+      </w:rPr>
+    </w:lvl>
+    <w:lvl w:ilvl="5" w:tplc="04090005" w:tentative="1">
+      <w:start w:val="1"/>
+      <w:numFmt w:val="bullet"/>
+      <w:lvlText w:val=""/>
+      <w:lvlJc w:val="left"/>
+      <w:pPr>
+        <w:ind w:left="4320" w:hanging="360"/>
+      </w:pPr>
+      <w:rPr>
+        <w:rFonts w:ascii="Wingdings" w:hAnsi="Wingdings" w:hint="default"/>
+      </w:rPr>
+    </w:lvl>
+    <w:lvl w:ilvl="6" w:tplc="04090001" w:tentative="1">
+      <w:start w:val="1"/>
+      <w:numFmt w:val="bullet"/>
+      <w:lvlText w:val=""/>
+      <w:lvlJc w:val="left"/>
+      <w:pPr>
+        <w:ind w:left="5040" w:hanging="360"/>
+      </w:pPr>
+      <w:rPr>
+        <w:rFonts w:ascii="Symbol" w:hAnsi="Symbol" w:hint="default"/>
+      </w:rPr>
+    </w:lvl>
+    <w:lvl w:ilvl="7" w:tplc="04090003" w:tentative="1">
+      <w:start w:val="1"/>
+      <w:numFmt w:val="bullet"/>
+      <w:lvlText w:val="o"/>
+      <w:lvlJc w:val="left"/>
+      <w:pPr>
+        <w:ind w:left="5760" w:hanging="360"/>
+      </w:pPr>
+      <w:rPr>
+        <w:rFonts w:ascii="Courier New" w:hAnsi="Courier New" w:cs="Courier New" w:hint="default"/>
+      </w:rPr>
+    </w:lvl>
+    <w:lvl w:ilvl="8" w:tplc="04090005" w:tentative="1">
+      <w:start w:val="1"/>
+      <w:numFmt w:val="bullet"/>
+      <w:lvlText w:val=""/>
+      <w:lvlJc w:val="left"/>
+      <w:pPr>
+        <w:ind w:left="6480" w:hanging="360"/>
+      </w:pPr>
+      <w:rPr>
+        <w:rFonts w:ascii="Wingdings" w:hAnsi="Wingdings" w:hint="default"/>
+      </w:rPr>
+    </w:lvl>
+  </w:abstractNum>
+  <w:abstractNum w:abstractNumId="4">
     <w:nsid w:val="7ADE6EED"/>
     <w:multiLevelType w:val="hybridMultilevel"/>
     <w:tmpl w:val="FFBC72F2"/>
@@ -642,13 +784,19 @@
     </w:lvl>
   </w:abstractNum>
   <w:num w:numId="1">
-    <w:abstractNumId w:val="2"/>
+    <w:abstractNumId w:val="4"/>
   </w:num>
   <w:num w:numId="2">
     <w:abstractNumId w:val="0"/>
   </w:num>
   <w:num w:numId="3">
     <w:abstractNumId w:val="1"/>
+  </w:num>
+  <w:num w:numId="4">
+    <w:abstractNumId w:val="3"/>
+  </w:num>
+  <w:num w:numId="5">
+    <w:abstractNumId w:val="2"/>
   </w:num>
 </w:numbering>
 </file>

</xml_diff>